<commit_message>
Laboratorio 3  - Entrega Final
</commit_message>
<xml_diff>
--- a/Docs/Observaciones-Lab 3.docx
+++ b/Docs/Observaciones-Lab 3.docx
@@ -1,15 +1,28 @@
 
 <file path=word/document.xml><?xml version="1.0" encoding="utf-8"?>
-<w:document xmlns:wpc="http://schemas.microsoft.com/office/word/2010/wordprocessingCanvas" xmlns:cx="http://schemas.microsoft.com/office/drawing/2014/chartex" xmlns:cx1="http://schemas.microsoft.com/office/drawing/2015/9/8/chartex" xmlns:cx2="http://schemas.microsoft.com/office/drawing/2015/10/21/chartex" xmlns:cx3="http://schemas.microsoft.com/office/drawing/2016/5/9/chartex" xmlns:cx4="http://schemas.microsoft.com/office/drawing/2016/5/10/chartex" xmlns:cx5="http://schemas.microsoft.com/office/drawing/2016/5/11/chartex" xmlns:cx6="http://schemas.microsoft.com/office/drawing/2016/5/12/chartex" xmlns:cx7="http://schemas.microsoft.com/office/drawing/2016/5/13/chartex" xmlns:cx8="http://schemas.microsoft.com/office/drawing/2016/5/14/chartex" xmlns:mc="http://schemas.openxmlformats.org/markup-compatibility/2006" xmlns:aink="http://schemas.microsoft.com/office/drawing/2016/ink" xmlns:am3d="http://schemas.microsoft.com/office/drawing/2017/model3d" xmlns:o="urn:schemas-microsoft-com:office:office" xmlns:r="http://schemas.openxmlformats.org/officeDocument/2006/relationships" xmlns:m="http://schemas.openxmlformats.org/officeDocument/2006/math" xmlns:v="urn:schemas-microsoft-com:vml" xmlns:wp14="http://schemas.microsoft.com/office/word/2010/wordprocessingDrawing" xmlns:wp="http://schemas.openxmlformats.org/drawingml/2006/wordprocessingDrawing" xmlns:w10="urn:schemas-microsoft-com:office:word" xmlns:w="http://schemas.openxmlformats.org/wordprocessingml/2006/main" xmlns:w14="http://schemas.microsoft.com/office/word/2010/wordml" xmlns:w15="http://schemas.microsoft.com/office/word/2012/wordml" xmlns:w16cex="http://schemas.microsoft.com/office/word/2018/wordml/cex" xmlns:w16cid="http://schemas.microsoft.com/office/word/2016/wordml/cid" xmlns:w16="http://schemas.microsoft.com/office/word/2018/wordml" xmlns:w16se="http://schemas.microsoft.com/office/word/2015/wordml/symex" xmlns:wpg="http://schemas.microsoft.com/office/word/2010/wordprocessingGroup" xmlns:wpi="http://schemas.microsoft.com/office/word/2010/wordprocessingInk" xmlns:wne="http://schemas.microsoft.com/office/word/2006/wordml" xmlns:wps="http://schemas.microsoft.com/office/word/2010/wordprocessingShape" mc:Ignorable="w14 w15 w16se w16cid w16 w16cex wp14">
+<w:document xmlns:wpc="http://schemas.microsoft.com/office/word/2010/wordprocessingCanvas" xmlns:cx="http://schemas.microsoft.com/office/drawing/2014/chartex" xmlns:mc="http://schemas.openxmlformats.org/markup-compatibility/2006" xmlns:o="urn:schemas-microsoft-com:office:office" xmlns:r="http://schemas.openxmlformats.org/officeDocument/2006/relationships" xmlns:m="http://schemas.openxmlformats.org/officeDocument/2006/math" xmlns:v="urn:schemas-microsoft-com:vml" xmlns:wp14="http://schemas.microsoft.com/office/word/2010/wordprocessingDrawing" xmlns:wp="http://schemas.openxmlformats.org/drawingml/2006/wordprocessingDrawing" xmlns:w10="urn:schemas-microsoft-com:office:word" xmlns:w="http://schemas.openxmlformats.org/wordprocessingml/2006/main" xmlns:w14="http://schemas.microsoft.com/office/word/2010/wordml" xmlns:w15="http://schemas.microsoft.com/office/word/2012/wordml" xmlns:w16se="http://schemas.microsoft.com/office/word/2015/wordml/symex" xmlns:wpg="http://schemas.microsoft.com/office/word/2010/wordprocessingGroup" xmlns:wpi="http://schemas.microsoft.com/office/word/2010/wordprocessingInk" xmlns:wne="http://schemas.microsoft.com/office/word/2006/wordml" xmlns:wps="http://schemas.microsoft.com/office/word/2010/wordprocessingShape" mc:Ignorable="w14 w15 w16se wp14">
   <w:body>
     <w:p>
       <w:pPr>
-        <w:pStyle w:val="Title"/>
+        <w:pStyle w:val="Ttulo"/>
         <w:jc w:val="center"/>
-      </w:pPr>
-      <w:r>
+        <w:rPr>
+          <w:lang w:val="es-ES"/>
+        </w:rPr>
+      </w:pPr>
+      <w:r>
+        <w:rPr>
+          <w:lang w:val="es-ES"/>
+        </w:rPr>
         <w:t>OBSERVACIONES DEL LA PRACTICA</w:t>
       </w:r>
+    </w:p>
+    <w:p>
+      <w:pPr>
+        <w:rPr>
+          <w:lang w:val="es-ES"/>
+        </w:rPr>
+      </w:pPr>
     </w:p>
     <w:p>
       <w:pPr>
@@ -23,60 +36,39 @@
         <w:rPr>
           <w:lang w:val="es-419"/>
         </w:rPr>
-        <w:t xml:space="preserve">Estudiante </w:t>
-      </w:r>
-      <w:r>
-        <w:rPr>
-          <w:lang w:val="es-419"/>
-        </w:rPr>
-        <w:t>1</w:t>
-      </w:r>
-      <w:r>
-        <w:rPr>
-          <w:lang w:val="es-419"/>
-        </w:rPr>
-        <w:t xml:space="preserve"> </w:t>
-      </w:r>
-      <w:r>
-        <w:rPr>
-          <w:lang w:val="es-419"/>
-        </w:rPr>
-        <w:t>Cod XXXX</w:t>
+        <w:t>Javier Garcia - jr.garciab@uniandes.edu.co - 201922294</w:t>
       </w:r>
     </w:p>
     <w:p>
       <w:pPr>
         <w:spacing w:after="0"/>
         <w:jc w:val="right"/>
-        <w:rPr>
-          <w:lang w:val="es-419"/>
-        </w:rPr>
-      </w:pPr>
-      <w:r>
-        <w:rPr>
-          <w:lang w:val="es-419"/>
-        </w:rPr>
-        <w:t xml:space="preserve">Estudiante </w:t>
-      </w:r>
-      <w:r>
-        <w:rPr>
-          <w:lang w:val="es-419"/>
-        </w:rPr>
-        <w:t>2 Cod XXXX</w:t>
+      </w:pPr>
+      <w:r>
+        <w:t xml:space="preserve">Daniel Lozano - j.lozanom@uniandes.edu.co </w:t>
+      </w:r>
+      <w:r>
+        <w:t>–</w:t>
+      </w:r>
+      <w:r>
+        <w:t xml:space="preserve"> 201911107</w:t>
       </w:r>
     </w:p>
     <w:p>
       <w:pPr>
         <w:spacing w:after="0"/>
         <w:jc w:val="right"/>
-        <w:rPr>
-          <w:lang w:val="es-419"/>
-        </w:rPr>
-      </w:pPr>
-    </w:p>
-    <w:p>
-      <w:pPr>
-        <w:pStyle w:val="ListParagraph"/>
+      </w:pPr>
+    </w:p>
+    <w:p>
+      <w:pPr>
+        <w:spacing w:after="0"/>
+        <w:jc w:val="right"/>
+      </w:pPr>
+    </w:p>
+    <w:p>
+      <w:pPr>
+        <w:pStyle w:val="Prrafodelista"/>
         <w:numPr>
           <w:ilvl w:val="0"/>
           <w:numId w:val="1"/>
@@ -113,7 +105,60 @@
     </w:p>
     <w:p>
       <w:pPr>
-        <w:pStyle w:val="ListParagraph"/>
+        <w:spacing w:after="0"/>
+        <w:jc w:val="both"/>
+        <w:rPr>
+          <w:lang w:val="es-419"/>
+        </w:rPr>
+      </w:pPr>
+    </w:p>
+    <w:p>
+      <w:pPr>
+        <w:spacing w:after="0"/>
+        <w:jc w:val="both"/>
+        <w:rPr>
+          <w:lang w:val="es-419"/>
+        </w:rPr>
+      </w:pPr>
+      <w:r>
+        <w:rPr>
+          <w:b/>
+          <w:lang w:val="es-419"/>
+        </w:rPr>
+        <w:t xml:space="preserve">RTA/ </w:t>
+      </w:r>
+      <w:r>
+        <w:rPr>
+          <w:lang w:val="es-419"/>
+        </w:rPr>
+        <w:t>El menú del usuario, porque le permite al usuario poder digitar los numeros que coincidan con las opciones que esté buscando (input) y de esa manera la terminal le enseña al usuario los valores encontrados de esas busquedas (output)</w:t>
+      </w:r>
+      <w:r>
+        <w:rPr>
+          <w:lang w:val="es-419"/>
+        </w:rPr>
+        <w:t>.</w:t>
+      </w:r>
+      <w:r>
+        <w:rPr>
+          <w:lang w:val="es-419"/>
+        </w:rPr>
+        <w:t xml:space="preserve"> </w:t>
+      </w:r>
+    </w:p>
+    <w:p>
+      <w:pPr>
+        <w:spacing w:after="0"/>
+        <w:jc w:val="both"/>
+        <w:rPr>
+          <w:b/>
+          <w:lang w:val="es-419"/>
+        </w:rPr>
+      </w:pPr>
+    </w:p>
+    <w:p>
+      <w:pPr>
+        <w:pStyle w:val="Prrafodelista"/>
         <w:numPr>
           <w:ilvl w:val="0"/>
           <w:numId w:val="1"/>
@@ -132,6 +177,7 @@
         </w:rPr>
         <w:t xml:space="preserve">¿Cómo se almacenan los datos de </w:t>
       </w:r>
+      <w:proofErr w:type="spellStart"/>
       <w:r>
         <w:rPr>
           <w:rFonts w:ascii="Dax-Regular" w:hAnsi="Dax-Regular"/>
@@ -141,6 +187,7 @@
         </w:rPr>
         <w:t>GoodReads</w:t>
       </w:r>
+      <w:proofErr w:type="spellEnd"/>
       <w:r>
         <w:rPr>
           <w:rFonts w:ascii="Dax-Regular" w:hAnsi="Dax-Regular"/>
@@ -167,7 +214,68 @@
     </w:p>
     <w:p>
       <w:pPr>
-        <w:pStyle w:val="ListParagraph"/>
+        <w:spacing w:after="0"/>
+        <w:jc w:val="both"/>
+        <w:rPr>
+          <w:rFonts w:ascii="Dax-Regular" w:hAnsi="Dax-Regular"/>
+          <w:lang w:val="es-419"/>
+        </w:rPr>
+      </w:pPr>
+    </w:p>
+    <w:p>
+      <w:pPr>
+        <w:spacing w:after="0"/>
+        <w:jc w:val="both"/>
+        <w:rPr>
+          <w:lang w:val="es-ES"/>
+        </w:rPr>
+      </w:pPr>
+      <w:r>
+        <w:rPr>
+          <w:rFonts w:ascii="Dax-Regular" w:hAnsi="Dax-Regular"/>
+          <w:b/>
+          <w:lang w:val="es-419"/>
+        </w:rPr>
+        <w:t>RTA/</w:t>
+      </w:r>
+      <w:r>
+        <w:rPr>
+          <w:lang w:val="es-ES"/>
+        </w:rPr>
+        <w:t xml:space="preserve"> Se almacenan mediante</w:t>
+      </w:r>
+      <w:r>
+        <w:rPr>
+          <w:lang w:val="es-ES"/>
+        </w:rPr>
+        <w:t xml:space="preserve"> un catálogo de libros, con una lista para los libros, una para los autores y otra para los</w:t>
+      </w:r>
+      <w:r>
+        <w:rPr>
+          <w:lang w:val="es-ES"/>
+        </w:rPr>
+        <w:t xml:space="preserve"> géneros.</w:t>
+      </w:r>
+      <w:r>
+        <w:rPr>
+          <w:lang w:val="es-ES"/>
+        </w:rPr>
+        <w:t xml:space="preserve"> </w:t>
+      </w:r>
+    </w:p>
+    <w:p>
+      <w:pPr>
+        <w:spacing w:after="0"/>
+        <w:jc w:val="both"/>
+        <w:rPr>
+          <w:rFonts w:ascii="Dax-Regular" w:hAnsi="Dax-Regular"/>
+          <w:lang w:val="es-ES"/>
+        </w:rPr>
+      </w:pPr>
+    </w:p>
+    <w:p>
+      <w:pPr>
+        <w:pStyle w:val="Prrafodelista"/>
         <w:numPr>
           <w:ilvl w:val="0"/>
           <w:numId w:val="1"/>
@@ -184,7 +292,21 @@
           <w:rFonts w:ascii="Dax-Regular" w:hAnsi="Dax-Regular"/>
           <w:lang w:val="es-419"/>
         </w:rPr>
-        <w:t xml:space="preserve">¿Cuáles son las funciones que comunican el el </w:t>
+        <w:t>¿Cuáles son l</w:t>
+      </w:r>
+      <w:r>
+        <w:rPr>
+          <w:rFonts w:ascii="Dax-Regular" w:hAnsi="Dax-Regular"/>
+          <w:lang w:val="es-419"/>
+        </w:rPr>
+        <w:t>as funciones que comunican el</w:t>
+      </w:r>
+      <w:r>
+        <w:rPr>
+          <w:rFonts w:ascii="Dax-Regular" w:hAnsi="Dax-Regular"/>
+          <w:lang w:val="es-419"/>
+        </w:rPr>
+        <w:t xml:space="preserve"> </w:t>
       </w:r>
       <w:r>
         <w:rPr>
@@ -221,7 +343,52 @@
     </w:p>
     <w:p>
       <w:pPr>
-        <w:pStyle w:val="ListParagraph"/>
+        <w:spacing w:after="0"/>
+        <w:jc w:val="both"/>
+        <w:rPr>
+          <w:rFonts w:ascii="Dax-Regular" w:hAnsi="Dax-Regular"/>
+          <w:lang w:val="es-419"/>
+        </w:rPr>
+      </w:pPr>
+    </w:p>
+    <w:p>
+      <w:pPr>
+        <w:spacing w:after="0"/>
+        <w:jc w:val="both"/>
+        <w:rPr>
+          <w:rFonts w:ascii="Dax-Regular" w:hAnsi="Dax-Regular"/>
+          <w:lang w:val="es-419"/>
+        </w:rPr>
+      </w:pPr>
+      <w:r>
+        <w:rPr>
+          <w:rFonts w:ascii="Dax-Regular" w:hAnsi="Dax-Regular"/>
+          <w:b/>
+          <w:lang w:val="es-419"/>
+        </w:rPr>
+        <w:t xml:space="preserve">RTA/ </w:t>
+      </w:r>
+      <w:r>
+        <w:rPr>
+          <w:rFonts w:ascii="Dax-Regular" w:hAnsi="Dax-Regular"/>
+          <w:lang w:val="es-419"/>
+        </w:rPr>
+        <w:t xml:space="preserve">Ninguna, porque la vista no tiene contacto directo con el modelo ni viceversa, el controlador hace de intermediario entre los dos. </w:t>
+      </w:r>
+    </w:p>
+    <w:p>
+      <w:pPr>
+        <w:spacing w:after="0"/>
+        <w:jc w:val="both"/>
+        <w:rPr>
+          <w:rFonts w:ascii="Dax-Regular" w:hAnsi="Dax-Regular"/>
+          <w:lang w:val="es-419"/>
+        </w:rPr>
+      </w:pPr>
+    </w:p>
+    <w:p>
+      <w:pPr>
+        <w:pStyle w:val="Prrafodelista"/>
         <w:numPr>
           <w:ilvl w:val="0"/>
           <w:numId w:val="1"/>
@@ -242,7 +409,40 @@
     </w:p>
     <w:p>
       <w:pPr>
-        <w:pStyle w:val="ListParagraph"/>
+        <w:jc w:val="both"/>
+        <w:rPr>
+          <w:rFonts w:ascii="Dax-Regular" w:hAnsi="Dax-Regular"/>
+          <w:lang w:val="es-419"/>
+        </w:rPr>
+      </w:pPr>
+      <w:r>
+        <w:rPr>
+          <w:rFonts w:ascii="Dax-Regular" w:hAnsi="Dax-Regular"/>
+          <w:b/>
+          <w:lang w:val="es-419"/>
+        </w:rPr>
+        <w:t>RTA/</w:t>
+      </w:r>
+      <w:r>
+        <w:rPr>
+          <w:rFonts w:ascii="Dax-Regular" w:hAnsi="Dax-Regular"/>
+          <w:lang w:val="es-419"/>
+        </w:rPr>
+        <w:t xml:space="preserve"> </w:t>
+      </w:r>
+      <w:r>
+        <w:rPr>
+          <w:rFonts w:ascii="Dax-Regular" w:hAnsi="Dax-Regular"/>
+          <w:lang w:val="es-419"/>
+        </w:rPr>
+        <w:t xml:space="preserve">Primero se crea una lista vacía, con el parámetro que no dice qué tipo de estructura será usada, un parámetro con función para comparar los elementos de la lista, una parámetro que funciona como indentificador para comparar dos elementos de la lista, otro parámetro que si es  dado se crea una lista de los datos encontrados en el archivo y un delimitador para el parámetro anterior para separar los campos con una “,”. </w:t>
+      </w:r>
+      <w:bookmarkStart w:id="0" w:name="_GoBack"/>
+      <w:bookmarkEnd w:id="0"/>
+    </w:p>
+    <w:p>
+      <w:pPr>
+        <w:pStyle w:val="Prrafodelista"/>
         <w:numPr>
           <w:ilvl w:val="0"/>
           <w:numId w:val="1"/>
@@ -276,6 +476,7 @@
         </w:rPr>
         <w:t xml:space="preserve">en la función </w:t>
       </w:r>
+      <w:proofErr w:type="spellStart"/>
       <w:r>
         <w:rPr>
           <w:rFonts w:ascii="Consolas" w:hAnsi="Consolas"/>
@@ -283,7 +484,35 @@
           <w:bCs/>
           <w:lang w:val="es-419"/>
         </w:rPr>
-        <w:t>newList()</w:t>
+        <w:t>z</w:t>
+      </w:r>
+      <w:r>
+        <w:rPr>
+          <w:rFonts w:ascii="Consolas" w:hAnsi="Consolas"/>
+          <w:b/>
+          <w:bCs/>
+          <w:lang w:val="es-419"/>
+        </w:rPr>
+        <w:t>newList</w:t>
+      </w:r>
+      <w:proofErr w:type="spellEnd"/>
+      <w:r>
+        <w:rPr>
+          <w:rFonts w:ascii="Consolas" w:hAnsi="Consolas"/>
+          <w:b/>
+          <w:bCs/>
+          <w:lang w:val="es-419"/>
+        </w:rPr>
+        <w:t xml:space="preserve"> (</w:t>
+      </w:r>
+      <w:r>
+        <w:rPr>
+          <w:rFonts w:ascii="Consolas" w:hAnsi="Consolas"/>
+          <w:b/>
+          <w:bCs/>
+          <w:lang w:val="es-419"/>
+        </w:rPr>
+        <w:t>)</w:t>
       </w:r>
       <w:r>
         <w:rPr>
@@ -295,7 +524,31 @@
     </w:p>
     <w:p>
       <w:pPr>
-        <w:pStyle w:val="ListParagraph"/>
+        <w:jc w:val="both"/>
+        <w:rPr>
+          <w:rFonts w:ascii="Dax-Regular" w:hAnsi="Dax-Regular"/>
+          <w:lang w:val="es-419"/>
+        </w:rPr>
+      </w:pPr>
+      <w:r>
+        <w:rPr>
+          <w:rFonts w:ascii="Dax-Regular" w:hAnsi="Dax-Regular"/>
+          <w:b/>
+          <w:lang w:val="es-419"/>
+        </w:rPr>
+        <w:t>RTA/</w:t>
+      </w:r>
+      <w:r>
+        <w:rPr>
+          <w:rFonts w:ascii="Dax-Regular" w:hAnsi="Dax-Regular"/>
+          <w:lang w:val="es-419"/>
+        </w:rPr>
+        <w:t xml:space="preserve"> Realiza la comparación de los elementos de la lista, si no se provee la función de comparación se utiliza la función por defecto pero se debe tener un valor para key, pero si sí se provee el valor de key debe ser None. </w:t>
+      </w:r>
+    </w:p>
+    <w:p>
+      <w:pPr>
+        <w:pStyle w:val="Prrafodelista"/>
         <w:numPr>
           <w:ilvl w:val="0"/>
           <w:numId w:val="1"/>
@@ -311,8 +564,24 @@
           <w:rFonts w:ascii="Dax-Regular" w:hAnsi="Dax-Regular"/>
           <w:lang w:val="es-419"/>
         </w:rPr>
-        <w:t xml:space="preserve">¿Qué hace la funció </w:t>
-      </w:r>
+        <w:t>¿Qué hace la funció</w:t>
+      </w:r>
+      <w:r>
+        <w:rPr>
+          <w:rFonts w:ascii="Dax-Regular" w:hAnsi="Dax-Regular"/>
+          <w:lang w:val="es-419"/>
+        </w:rPr>
+        <w:t>n</w:t>
+      </w:r>
+      <w:r>
+        <w:rPr>
+          <w:rFonts w:ascii="Dax-Regular" w:hAnsi="Dax-Regular"/>
+          <w:lang w:val="es-419"/>
+        </w:rPr>
+        <w:t xml:space="preserve"> </w:t>
+      </w:r>
+      <w:proofErr w:type="spellStart"/>
+      <w:proofErr w:type="gramStart"/>
       <w:r>
         <w:rPr>
           <w:rFonts w:ascii="Consolas" w:hAnsi="Consolas"/>
@@ -320,7 +589,27 @@
           <w:iCs/>
           <w:lang w:val="es-419"/>
         </w:rPr>
-        <w:t>addLast()</w:t>
+        <w:t>addLast</w:t>
+      </w:r>
+      <w:proofErr w:type="spellEnd"/>
+      <w:r>
+        <w:rPr>
+          <w:rFonts w:ascii="Consolas" w:hAnsi="Consolas"/>
+          <w:b/>
+          <w:iCs/>
+          <w:lang w:val="es-419"/>
+        </w:rPr>
+        <w:t>(</w:t>
+      </w:r>
+      <w:proofErr w:type="gramEnd"/>
+      <w:r>
+        <w:rPr>
+          <w:rFonts w:ascii="Consolas" w:hAnsi="Consolas"/>
+          <w:b/>
+          <w:iCs/>
+          <w:lang w:val="es-419"/>
+        </w:rPr>
+        <w:t>)</w:t>
       </w:r>
       <w:r>
         <w:rPr>
@@ -332,7 +621,31 @@
     </w:p>
     <w:p>
       <w:pPr>
-        <w:pStyle w:val="ListParagraph"/>
+        <w:jc w:val="both"/>
+        <w:rPr>
+          <w:rFonts w:ascii="Dax-Regular" w:hAnsi="Dax-Regular"/>
+          <w:lang w:val="es-419"/>
+        </w:rPr>
+      </w:pPr>
+      <w:r>
+        <w:rPr>
+          <w:rFonts w:ascii="Dax-Regular" w:hAnsi="Dax-Regular"/>
+          <w:b/>
+          <w:lang w:val="es-419"/>
+        </w:rPr>
+        <w:t xml:space="preserve">RTA/ </w:t>
+      </w:r>
+      <w:r>
+        <w:rPr>
+          <w:rFonts w:ascii="Dax-Regular" w:hAnsi="Dax-Regular"/>
+          <w:lang w:val="es-419"/>
+        </w:rPr>
+        <w:t xml:space="preserve">Agrega un elemento a la última posición de la lista y se actualiza el  apuntador a la última posición, el tamaño de la lista se aumenta en 1. </w:t>
+      </w:r>
+    </w:p>
+    <w:p>
+      <w:pPr>
+        <w:pStyle w:val="Prrafodelista"/>
         <w:numPr>
           <w:ilvl w:val="0"/>
           <w:numId w:val="1"/>
@@ -350,6 +663,8 @@
         </w:rPr>
         <w:t xml:space="preserve">¿Qué hace la función </w:t>
       </w:r>
+      <w:proofErr w:type="spellStart"/>
+      <w:proofErr w:type="gramStart"/>
       <w:r>
         <w:rPr>
           <w:rFonts w:ascii="Consolas" w:hAnsi="Consolas"/>
@@ -357,7 +672,27 @@
           <w:iCs/>
           <w:lang w:val="es-419"/>
         </w:rPr>
-        <w:t>getElement()</w:t>
+        <w:t>getElement</w:t>
+      </w:r>
+      <w:proofErr w:type="spellEnd"/>
+      <w:r>
+        <w:rPr>
+          <w:rFonts w:ascii="Consolas" w:hAnsi="Consolas"/>
+          <w:b/>
+          <w:iCs/>
+          <w:lang w:val="es-419"/>
+        </w:rPr>
+        <w:t>(</w:t>
+      </w:r>
+      <w:proofErr w:type="gramEnd"/>
+      <w:r>
+        <w:rPr>
+          <w:rFonts w:ascii="Consolas" w:hAnsi="Consolas"/>
+          <w:b/>
+          <w:iCs/>
+          <w:lang w:val="es-419"/>
+        </w:rPr>
+        <w:t>)</w:t>
       </w:r>
       <w:r>
         <w:rPr>
@@ -369,7 +704,48 @@
     </w:p>
     <w:p>
       <w:pPr>
-        <w:pStyle w:val="ListParagraph"/>
+        <w:jc w:val="both"/>
+        <w:rPr>
+          <w:rFonts w:ascii="Dax-Regular" w:hAnsi="Dax-Regular"/>
+          <w:lang w:val="es-419"/>
+        </w:rPr>
+      </w:pPr>
+      <w:r>
+        <w:rPr>
+          <w:rFonts w:ascii="Dax-Regular" w:hAnsi="Dax-Regular"/>
+          <w:b/>
+          <w:lang w:val="es-419"/>
+        </w:rPr>
+        <w:t>RTA/</w:t>
+      </w:r>
+      <w:r>
+        <w:rPr>
+          <w:rFonts w:ascii="Dax-Regular" w:hAnsi="Dax-Regular"/>
+          <w:lang w:val="es-419"/>
+        </w:rPr>
+        <w:t xml:space="preserve"> Se recorre la lista hasta el elemento dado por el parámetro, el cual debe de ser mayor a cero y menor o igual al tamaño de la lista, se retorna el elemento en dicha posición sin que sea eliminado. La lista no puede estar vacía. </w:t>
+      </w:r>
+    </w:p>
+    <w:p>
+      <w:pPr>
+        <w:jc w:val="both"/>
+        <w:rPr>
+          <w:rFonts w:ascii="Dax-Regular" w:hAnsi="Dax-Regular"/>
+          <w:lang w:val="es-419"/>
+        </w:rPr>
+      </w:pPr>
+      <w:r>
+        <w:rPr>
+          <w:rFonts w:ascii="Dax-Regular" w:hAnsi="Dax-Regular"/>
+          <w:lang w:val="es-419"/>
+        </w:rPr>
+        <w:lastRenderedPageBreak/>
+        <w:br/>
+      </w:r>
+    </w:p>
+    <w:p>
+      <w:pPr>
+        <w:pStyle w:val="Prrafodelista"/>
         <w:numPr>
           <w:ilvl w:val="0"/>
           <w:numId w:val="1"/>
@@ -387,6 +763,8 @@
         </w:rPr>
         <w:t xml:space="preserve">¿Qué hace la función </w:t>
       </w:r>
+      <w:proofErr w:type="spellStart"/>
+      <w:proofErr w:type="gramStart"/>
       <w:r>
         <w:rPr>
           <w:rFonts w:ascii="Consolas" w:hAnsi="Consolas"/>
@@ -394,7 +772,27 @@
           <w:iCs/>
           <w:lang w:val="es-419"/>
         </w:rPr>
-        <w:t>subList()</w:t>
+        <w:t>subList</w:t>
+      </w:r>
+      <w:proofErr w:type="spellEnd"/>
+      <w:r>
+        <w:rPr>
+          <w:rFonts w:ascii="Consolas" w:hAnsi="Consolas"/>
+          <w:b/>
+          <w:iCs/>
+          <w:lang w:val="es-419"/>
+        </w:rPr>
+        <w:t>(</w:t>
+      </w:r>
+      <w:proofErr w:type="gramEnd"/>
+      <w:r>
+        <w:rPr>
+          <w:rFonts w:ascii="Consolas" w:hAnsi="Consolas"/>
+          <w:b/>
+          <w:iCs/>
+          <w:lang w:val="es-419"/>
+        </w:rPr>
+        <w:t>)</w:t>
       </w:r>
       <w:r>
         <w:rPr>
@@ -406,7 +804,31 @@
     </w:p>
     <w:p>
       <w:pPr>
-        <w:pStyle w:val="ListParagraph"/>
+        <w:jc w:val="both"/>
+        <w:rPr>
+          <w:rFonts w:ascii="Dax-Regular" w:hAnsi="Dax-Regular"/>
+          <w:lang w:val="es-419"/>
+        </w:rPr>
+      </w:pPr>
+      <w:r>
+        <w:rPr>
+          <w:rFonts w:ascii="Dax-Regular" w:hAnsi="Dax-Regular"/>
+          <w:b/>
+          <w:lang w:val="es-419"/>
+        </w:rPr>
+        <w:t>RTA/</w:t>
+      </w:r>
+      <w:r>
+        <w:rPr>
+          <w:rFonts w:ascii="Dax-Regular" w:hAnsi="Dax-Regular"/>
+          <w:lang w:val="es-419"/>
+        </w:rPr>
+        <w:t xml:space="preserve"> Retorna una lista que contiene los elementos a partir de la posición dada en el parámetro, con una longitud de elementos dada. Se crea una copia de dichos elementos y se retornan en una lista nueva. </w:t>
+      </w:r>
+    </w:p>
+    <w:p>
+      <w:pPr>
+        <w:pStyle w:val="Prrafodelista"/>
         <w:numPr>
           <w:ilvl w:val="0"/>
           <w:numId w:val="1"/>
@@ -455,6 +877,68 @@
           <w:lang w:val="es-419"/>
         </w:rPr>
         <w:t>?</w:t>
+      </w:r>
+    </w:p>
+    <w:p>
+      <w:pPr>
+        <w:jc w:val="both"/>
+        <w:rPr>
+          <w:rFonts w:ascii="Dax-Regular" w:hAnsi="Dax-Regular"/>
+          <w:b/>
+          <w:lang w:val="es-419"/>
+        </w:rPr>
+      </w:pPr>
+      <w:r>
+        <w:rPr>
+          <w:rFonts w:ascii="Dax-Regular" w:hAnsi="Dax-Regular"/>
+          <w:b/>
+          <w:lang w:val="es-419"/>
+        </w:rPr>
+        <w:t>RTA/</w:t>
+      </w:r>
+      <w:r>
+        <w:rPr>
+          <w:rFonts w:ascii="Dax-Regular" w:hAnsi="Dax-Regular"/>
+          <w:lang w:val="es-419"/>
+        </w:rPr>
+        <w:t xml:space="preserve"> Podemos notar que la busqueda usando </w:t>
+      </w:r>
+      <w:r>
+        <w:rPr>
+          <w:rFonts w:ascii="Dax-Regular" w:hAnsi="Dax-Regular"/>
+          <w:b/>
+          <w:lang w:val="es-419"/>
+        </w:rPr>
+        <w:t>ARRAY_LIST</w:t>
+      </w:r>
+      <w:r>
+        <w:rPr>
+          <w:rFonts w:ascii="Dax-Regular" w:hAnsi="Dax-Regular"/>
+          <w:lang w:val="es-419"/>
+        </w:rPr>
+        <w:t xml:space="preserve"> es más rápida</w:t>
+      </w:r>
+      <w:r>
+        <w:rPr>
+          <w:rFonts w:ascii="Dax-Regular" w:hAnsi="Dax-Regular"/>
+          <w:lang w:val="es-419"/>
+        </w:rPr>
+        <w:t xml:space="preserve"> en comparación a cuando usamos </w:t>
+      </w:r>
+      <w:r>
+        <w:rPr>
+          <w:rFonts w:ascii="Dax-Regular" w:hAnsi="Dax-Regular"/>
+          <w:b/>
+          <w:lang w:val="es-419"/>
+        </w:rPr>
+        <w:t>SINGLE_LINKED</w:t>
+      </w:r>
+      <w:r>
+        <w:rPr>
+          <w:rFonts w:ascii="Dax-Regular" w:hAnsi="Dax-Regular"/>
+          <w:lang w:val="es-419"/>
+        </w:rPr>
+        <w:t xml:space="preserve">, lo que va de la mano con lo visto en las clases teóricas en donde entendimos que los procesos de busqueda en an un array es de O(1) y en una single es de O(n)  </w:t>
       </w:r>
     </w:p>
     <w:p>
@@ -475,7 +959,7 @@
 </file>
 
 <file path=word/numbering.xml><?xml version="1.0" encoding="utf-8"?>
-<w:numbering xmlns:wpc="http://schemas.microsoft.com/office/word/2010/wordprocessingCanvas" xmlns:cx="http://schemas.microsoft.com/office/drawing/2014/chartex" xmlns:cx1="http://schemas.microsoft.com/office/drawing/2015/9/8/chartex" xmlns:cx2="http://schemas.microsoft.com/office/drawing/2015/10/21/chartex" xmlns:cx3="http://schemas.microsoft.com/office/drawing/2016/5/9/chartex" xmlns:cx4="http://schemas.microsoft.com/office/drawing/2016/5/10/chartex" xmlns:cx5="http://schemas.microsoft.com/office/drawing/2016/5/11/chartex" xmlns:cx6="http://schemas.microsoft.com/office/drawing/2016/5/12/chartex" xmlns:cx7="http://schemas.microsoft.com/office/drawing/2016/5/13/chartex" xmlns:cx8="http://schemas.microsoft.com/office/drawing/2016/5/14/chartex" xmlns:mc="http://schemas.openxmlformats.org/markup-compatibility/2006" xmlns:aink="http://schemas.microsoft.com/office/drawing/2016/ink" xmlns:am3d="http://schemas.microsoft.com/office/drawing/2017/model3d" xmlns:o="urn:schemas-microsoft-com:office:office" xmlns:r="http://schemas.openxmlformats.org/officeDocument/2006/relationships" xmlns:m="http://schemas.openxmlformats.org/officeDocument/2006/math" xmlns:v="urn:schemas-microsoft-com:vml" xmlns:wp14="http://schemas.microsoft.com/office/word/2010/wordprocessingDrawing" xmlns:wp="http://schemas.openxmlformats.org/drawingml/2006/wordprocessingDrawing" xmlns:w10="urn:schemas-microsoft-com:office:word" xmlns:w="http://schemas.openxmlformats.org/wordprocessingml/2006/main" xmlns:w14="http://schemas.microsoft.com/office/word/2010/wordml" xmlns:w15="http://schemas.microsoft.com/office/word/2012/wordml" xmlns:w16cex="http://schemas.microsoft.com/office/word/2018/wordml/cex" xmlns:w16cid="http://schemas.microsoft.com/office/word/2016/wordml/cid" xmlns:w16="http://schemas.microsoft.com/office/word/2018/wordml" xmlns:w16se="http://schemas.microsoft.com/office/word/2015/wordml/symex" xmlns:wpg="http://schemas.microsoft.com/office/word/2010/wordprocessingGroup" xmlns:wpi="http://schemas.microsoft.com/office/word/2010/wordprocessingInk" xmlns:wne="http://schemas.microsoft.com/office/word/2006/wordml" xmlns:wps="http://schemas.microsoft.com/office/word/2010/wordprocessingShape" mc:Ignorable="w14 w15 w16se w16cid w16 w16cex wp14">
+<w:numbering xmlns:wpc="http://schemas.microsoft.com/office/word/2010/wordprocessingCanvas" xmlns:cx="http://schemas.microsoft.com/office/drawing/2014/chartex" xmlns:mc="http://schemas.openxmlformats.org/markup-compatibility/2006" xmlns:o="urn:schemas-microsoft-com:office:office" xmlns:r="http://schemas.openxmlformats.org/officeDocument/2006/relationships" xmlns:m="http://schemas.openxmlformats.org/officeDocument/2006/math" xmlns:v="urn:schemas-microsoft-com:vml" xmlns:wp14="http://schemas.microsoft.com/office/word/2010/wordprocessingDrawing" xmlns:wp="http://schemas.openxmlformats.org/drawingml/2006/wordprocessingDrawing" xmlns:w10="urn:schemas-microsoft-com:office:word" xmlns:w="http://schemas.openxmlformats.org/wordprocessingml/2006/main" xmlns:w14="http://schemas.microsoft.com/office/word/2010/wordml" xmlns:w15="http://schemas.microsoft.com/office/word/2012/wordml" xmlns:w16se="http://schemas.microsoft.com/office/word/2015/wordml/symex" xmlns:wpg="http://schemas.microsoft.com/office/word/2010/wordprocessingGroup" xmlns:wpi="http://schemas.microsoft.com/office/word/2010/wordprocessingInk" xmlns:wne="http://schemas.microsoft.com/office/word/2006/wordml" xmlns:wps="http://schemas.microsoft.com/office/word/2010/wordprocessingShape" mc:Ignorable="w14 w15 w16se wp14">
   <w:abstractNum w:abstractNumId="0" w15:restartNumberingAfterBreak="0">
     <w:nsid w:val="446D4DDB"/>
     <w:multiLevelType w:val="multilevel"/>
@@ -596,7 +1080,7 @@
 </file>
 
 <file path=word/styles.xml><?xml version="1.0" encoding="utf-8"?>
-<w:styles xmlns:mc="http://schemas.openxmlformats.org/markup-compatibility/2006" xmlns:r="http://schemas.openxmlformats.org/officeDocument/2006/relationships" xmlns:w="http://schemas.openxmlformats.org/wordprocessingml/2006/main" xmlns:w14="http://schemas.microsoft.com/office/word/2010/wordml" xmlns:w15="http://schemas.microsoft.com/office/word/2012/wordml" xmlns:w16cex="http://schemas.microsoft.com/office/word/2018/wordml/cex" xmlns:w16cid="http://schemas.microsoft.com/office/word/2016/wordml/cid" xmlns:w16="http://schemas.microsoft.com/office/word/2018/wordml" xmlns:w16se="http://schemas.microsoft.com/office/word/2015/wordml/symex" mc:Ignorable="w14 w15 w16se w16cid w16 w16cex">
+<w:styles xmlns:mc="http://schemas.openxmlformats.org/markup-compatibility/2006" xmlns:r="http://schemas.openxmlformats.org/officeDocument/2006/relationships" xmlns:w="http://schemas.openxmlformats.org/wordprocessingml/2006/main" xmlns:w14="http://schemas.microsoft.com/office/word/2010/wordml" xmlns:w15="http://schemas.microsoft.com/office/word/2012/wordml" xmlns:w16se="http://schemas.microsoft.com/office/word/2015/wordml/symex" mc:Ignorable="w14 w15 w16se">
   <w:docDefaults>
     <w:rPrDefault>
       <w:rPr>
@@ -612,7 +1096,7 @@
       </w:pPr>
     </w:pPrDefault>
   </w:docDefaults>
-  <w:latentStyles w:defLockedState="0" w:defUIPriority="99" w:defSemiHidden="0" w:defUnhideWhenUsed="0" w:defQFormat="0" w:count="376">
+  <w:latentStyles w:defLockedState="0" w:defUIPriority="99" w:defSemiHidden="0" w:defUnhideWhenUsed="0" w:defQFormat="0" w:count="371">
     <w:lsdException w:name="Normal" w:uiPriority="0" w:qFormat="1"/>
     <w:lsdException w:name="heading 1" w:uiPriority="9" w:qFormat="1"/>
     <w:lsdException w:name="heading 2" w:semiHidden="1" w:uiPriority="9" w:unhideWhenUsed="1" w:qFormat="1"/>
@@ -984,11 +1468,6 @@
     <w:lsdException w:name="List Table 5 Dark Accent 6" w:uiPriority="50"/>
     <w:lsdException w:name="List Table 6 Colorful Accent 6" w:uiPriority="51"/>
     <w:lsdException w:name="List Table 7 Colorful Accent 6" w:uiPriority="52"/>
-    <w:lsdException w:name="Mention" w:semiHidden="1" w:unhideWhenUsed="1"/>
-    <w:lsdException w:name="Smart Hyperlink" w:semiHidden="1" w:unhideWhenUsed="1"/>
-    <w:lsdException w:name="Hashtag" w:semiHidden="1" w:unhideWhenUsed="1"/>
-    <w:lsdException w:name="Unresolved Mention" w:semiHidden="1" w:unhideWhenUsed="1"/>
-    <w:lsdException w:name="Smart Link" w:semiHidden="1" w:unhideWhenUsed="1"/>
   </w:latentStyles>
   <w:style w:type="paragraph" w:default="1" w:styleId="Normal">
     <w:name w:val="Normal"/>
@@ -997,13 +1476,13 @@
       <w:noProof/>
     </w:rPr>
   </w:style>
-  <w:style w:type="character" w:default="1" w:styleId="DefaultParagraphFont">
+  <w:style w:type="character" w:default="1" w:styleId="Fuentedeprrafopredeter">
     <w:name w:val="Default Paragraph Font"/>
     <w:uiPriority w:val="1"/>
     <w:semiHidden/>
     <w:unhideWhenUsed/>
   </w:style>
-  <w:style w:type="table" w:default="1" w:styleId="TableNormal">
+  <w:style w:type="table" w:default="1" w:styleId="Tablanormal">
     <w:name w:val="Normal Table"/>
     <w:uiPriority w:val="99"/>
     <w:semiHidden/>
@@ -1018,17 +1497,17 @@
       </w:tblCellMar>
     </w:tblPr>
   </w:style>
-  <w:style w:type="numbering" w:default="1" w:styleId="NoList">
+  <w:style w:type="numbering" w:default="1" w:styleId="Sinlista">
     <w:name w:val="No List"/>
     <w:uiPriority w:val="99"/>
     <w:semiHidden/>
     <w:unhideWhenUsed/>
   </w:style>
-  <w:style w:type="paragraph" w:styleId="Title">
+  <w:style w:type="paragraph" w:styleId="Ttulo">
     <w:name w:val="Title"/>
     <w:basedOn w:val="Normal"/>
     <w:next w:val="Normal"/>
-    <w:link w:val="TitleChar"/>
+    <w:link w:val="TtuloCar"/>
     <w:uiPriority w:val="10"/>
     <w:qFormat/>
     <w:rsid w:val="00BA3B38"/>
@@ -1044,10 +1523,10 @@
       <w:szCs w:val="56"/>
     </w:rPr>
   </w:style>
-  <w:style w:type="character" w:customStyle="1" w:styleId="TitleChar">
-    <w:name w:val="Title Char"/>
-    <w:basedOn w:val="DefaultParagraphFont"/>
-    <w:link w:val="Title"/>
+  <w:style w:type="character" w:customStyle="1" w:styleId="TtuloCar">
+    <w:name w:val="Título Car"/>
+    <w:basedOn w:val="Fuentedeprrafopredeter"/>
+    <w:link w:val="Ttulo"/>
     <w:uiPriority w:val="10"/>
     <w:rsid w:val="00BA3B38"/>
     <w:rPr>
@@ -1059,7 +1538,7 @@
       <w:szCs w:val="56"/>
     </w:rPr>
   </w:style>
-  <w:style w:type="paragraph" w:styleId="ListParagraph">
+  <w:style w:type="paragraph" w:styleId="Prrafodelista">
     <w:name w:val="List Paragraph"/>
     <w:basedOn w:val="Normal"/>
     <w:uiPriority w:val="34"/>

</xml_diff>